<commit_message>
Transfert fichier odt vers docx
</commit_message>
<xml_diff>
--- a/suivi_perso/dylan/dylan_chesnouard_suivi_personnel.docx
+++ b/suivi_perso/dylan/dylan_chesnouard_suivi_personnel.docx
@@ -2,18 +2,691 @@
 <file path=word/document.xml><?xml version="1.0" encoding="utf-8"?>
 <w:document xmlns:wpc="http://schemas.microsoft.com/office/word/2010/wordprocessingCanvas" xmlns:cx="http://schemas.microsoft.com/office/drawing/2014/chartex" xmlns:cx1="http://schemas.microsoft.com/office/drawing/2015/9/8/chartex" xmlns:cx2="http://schemas.microsoft.com/office/drawing/2015/10/21/chartex" xmlns:cx3="http://schemas.microsoft.com/office/drawing/2016/5/9/chartex" xmlns:cx4="http://schemas.microsoft.com/office/drawing/2016/5/10/chartex" xmlns:cx5="http://schemas.microsoft.com/office/drawing/2016/5/11/chartex" xmlns:cx6="http://schemas.microsoft.com/office/drawing/2016/5/12/chartex" xmlns:cx7="http://schemas.microsoft.com/office/drawing/2016/5/13/chartex" xmlns:cx8="http://schemas.microsoft.com/office/drawing/2016/5/14/chartex" xmlns:mc="http://schemas.openxmlformats.org/markup-compatibility/2006" xmlns:aink="http://schemas.microsoft.com/office/drawing/2016/ink" xmlns:am3d="http://schemas.microsoft.com/office/drawing/2017/model3d" xmlns:o="urn:schemas-microsoft-com:office:office" xmlns:r="http://schemas.openxmlformats.org/officeDocument/2006/relationships" xmlns:m="http://schemas.openxmlformats.org/officeDocument/2006/math" xmlns:v="urn:schemas-microsoft-com:vml" xmlns:wp14="http://schemas.microsoft.com/office/word/2010/wordprocessingDrawing" xmlns:wp="http://schemas.openxmlformats.org/drawingml/2006/wordprocessingDrawing" xmlns:w10="urn:schemas-microsoft-com:office:word" xmlns:w="http://schemas.openxmlformats.org/wordprocessingml/2006/main" xmlns:w14="http://schemas.microsoft.com/office/word/2010/wordml" xmlns:w15="http://schemas.microsoft.com/office/word/2012/wordml" xmlns:w16cid="http://schemas.microsoft.com/office/word/2016/wordml/cid" xmlns:w16se="http://schemas.microsoft.com/office/word/2015/wordml/symex" xmlns:wpg="http://schemas.microsoft.com/office/word/2010/wordprocessingGroup" xmlns:wpi="http://schemas.microsoft.com/office/word/2010/wordprocessingInk" xmlns:wne="http://schemas.microsoft.com/office/word/2006/wordml" xmlns:wps="http://schemas.microsoft.com/office/word/2010/wordprocessingShape" mc:Ignorable="w14 w15 w16se w16cid wp14">
   <w:body>
+    <w:p>
+      <w:pPr>
+        <w:pStyle w:val="Titre"/>
+        <w:jc w:val="center"/>
+      </w:pPr>
+      <w:r>
+        <w:t>Suivi personnel</w:t>
+      </w:r>
+    </w:p>
+    <w:p>
+      <w:pPr>
+        <w:jc w:val="center"/>
+      </w:pPr>
+      <w:r>
+        <w:t>Dylan Chesnouard</w:t>
+      </w:r>
+    </w:p>
+    <w:p/>
+    <w:tbl>
+      <w:tblPr>
+        <w:tblW w:w="9062" w:type="dxa"/>
+        <w:tblCellMar>
+          <w:left w:w="10" w:type="dxa"/>
+          <w:right w:w="10" w:type="dxa"/>
+        </w:tblCellMar>
+        <w:tblLook w:val="0000" w:firstRow="0" w:lastRow="0" w:firstColumn="0" w:lastColumn="0" w:noHBand="0" w:noVBand="0"/>
+      </w:tblPr>
+      <w:tblGrid>
+        <w:gridCol w:w="1696"/>
+        <w:gridCol w:w="7366"/>
+      </w:tblGrid>
+      <w:tr>
+        <w:tblPrEx>
+          <w:tblCellMar>
+            <w:top w:w="0" w:type="dxa"/>
+            <w:bottom w:w="0" w:type="dxa"/>
+          </w:tblCellMar>
+        </w:tblPrEx>
+        <w:tc>
+          <w:tcPr>
+            <w:tcW w:w="1696" w:type="dxa"/>
+            <w:tcBorders>
+              <w:top w:val="single" w:sz="4" w:space="0" w:color="000000"/>
+              <w:left w:val="single" w:sz="4" w:space="0" w:color="000000"/>
+              <w:bottom w:val="single" w:sz="4" w:space="0" w:color="000000"/>
+              <w:right w:val="single" w:sz="4" w:space="0" w:color="000000"/>
+            </w:tcBorders>
+            <w:shd w:val="clear" w:color="auto" w:fill="D9D9D9"/>
+            <w:tcMar>
+              <w:top w:w="0" w:type="dxa"/>
+              <w:left w:w="108" w:type="dxa"/>
+              <w:bottom w:w="0" w:type="dxa"/>
+              <w:right w:w="108" w:type="dxa"/>
+            </w:tcMar>
+          </w:tcPr>
+          <w:p>
+            <w:pPr>
+              <w:spacing w:after="0"/>
+              <w:jc w:val="center"/>
+            </w:pPr>
+            <w:r>
+              <w:t>Date</w:t>
+            </w:r>
+          </w:p>
+        </w:tc>
+        <w:tc>
+          <w:tcPr>
+            <w:tcW w:w="7366" w:type="dxa"/>
+            <w:tcBorders>
+              <w:top w:val="single" w:sz="4" w:space="0" w:color="000000"/>
+              <w:left w:val="single" w:sz="4" w:space="0" w:color="000000"/>
+              <w:bottom w:val="single" w:sz="4" w:space="0" w:color="000000"/>
+              <w:right w:val="single" w:sz="4" w:space="0" w:color="000000"/>
+            </w:tcBorders>
+            <w:shd w:val="clear" w:color="auto" w:fill="D9D9D9"/>
+            <w:tcMar>
+              <w:top w:w="0" w:type="dxa"/>
+              <w:left w:w="108" w:type="dxa"/>
+              <w:bottom w:w="0" w:type="dxa"/>
+              <w:right w:w="108" w:type="dxa"/>
+            </w:tcMar>
+          </w:tcPr>
+          <w:p>
+            <w:pPr>
+              <w:spacing w:after="0"/>
+              <w:jc w:val="center"/>
+            </w:pPr>
+            <w:r>
+              <w:t>Activité</w:t>
+            </w:r>
+          </w:p>
+        </w:tc>
+      </w:tr>
+      <w:tr>
+        <w:tblPrEx>
+          <w:tblCellMar>
+            <w:top w:w="0" w:type="dxa"/>
+            <w:bottom w:w="0" w:type="dxa"/>
+          </w:tblCellMar>
+        </w:tblPrEx>
+        <w:tc>
+          <w:tcPr>
+            <w:tcW w:w="1696" w:type="dxa"/>
+            <w:tcBorders>
+              <w:top w:val="single" w:sz="4" w:space="0" w:color="000000"/>
+              <w:left w:val="single" w:sz="4" w:space="0" w:color="000000"/>
+              <w:bottom w:val="single" w:sz="4" w:space="0" w:color="000000"/>
+              <w:right w:val="single" w:sz="4" w:space="0" w:color="000000"/>
+            </w:tcBorders>
+            <w:shd w:val="clear" w:color="auto" w:fill="auto"/>
+            <w:tcMar>
+              <w:top w:w="0" w:type="dxa"/>
+              <w:left w:w="108" w:type="dxa"/>
+              <w:bottom w:w="0" w:type="dxa"/>
+              <w:right w:w="108" w:type="dxa"/>
+            </w:tcMar>
+          </w:tcPr>
+          <w:p>
+            <w:pPr>
+              <w:spacing w:after="0"/>
+            </w:pPr>
+            <w:r>
+              <w:t>15/01/2018</w:t>
+            </w:r>
+          </w:p>
+        </w:tc>
+        <w:tc>
+          <w:tcPr>
+            <w:tcW w:w="7366" w:type="dxa"/>
+            <w:tcBorders>
+              <w:top w:val="single" w:sz="4" w:space="0" w:color="000000"/>
+              <w:left w:val="single" w:sz="4" w:space="0" w:color="000000"/>
+              <w:bottom w:val="single" w:sz="4" w:space="0" w:color="000000"/>
+              <w:right w:val="single" w:sz="4" w:space="0" w:color="000000"/>
+            </w:tcBorders>
+            <w:shd w:val="clear" w:color="auto" w:fill="auto"/>
+            <w:tcMar>
+              <w:top w:w="0" w:type="dxa"/>
+              <w:left w:w="108" w:type="dxa"/>
+              <w:bottom w:w="0" w:type="dxa"/>
+              <w:right w:w="108" w:type="dxa"/>
+            </w:tcMar>
+          </w:tcPr>
+          <w:p>
+            <w:pPr>
+              <w:pStyle w:val="Paragraphedeliste"/>
+              <w:numPr>
+                <w:ilvl w:val="0"/>
+                <w:numId w:val="1"/>
+              </w:numPr>
+              <w:spacing w:after="0"/>
+            </w:pPr>
+            <w:r>
+              <w:t>Prise de connaissance du projet</w:t>
+            </w:r>
+          </w:p>
+          <w:p>
+            <w:pPr>
+              <w:pStyle w:val="Paragraphedeliste"/>
+              <w:numPr>
+                <w:ilvl w:val="0"/>
+                <w:numId w:val="1"/>
+              </w:numPr>
+              <w:spacing w:after="0"/>
+            </w:pPr>
+            <w:r>
+              <w:t>Création du répertoire Github :</w:t>
+            </w:r>
+          </w:p>
+          <w:p>
+            <w:pPr>
+              <w:pStyle w:val="Paragraphedeliste"/>
+              <w:numPr>
+                <w:ilvl w:val="1"/>
+                <w:numId w:val="1"/>
+              </w:numPr>
+              <w:spacing w:after="0"/>
+            </w:pPr>
+            <w:r>
+              <w:t>Ajout des membres du projet</w:t>
+            </w:r>
+          </w:p>
+          <w:p>
+            <w:pPr>
+              <w:pStyle w:val="Paragraphedeliste"/>
+              <w:numPr>
+                <w:ilvl w:val="0"/>
+                <w:numId w:val="1"/>
+              </w:numPr>
+              <w:spacing w:after="0"/>
+            </w:pPr>
+            <w:r>
+              <w:t>Création de diagramme de Gantt :</w:t>
+            </w:r>
+          </w:p>
+          <w:p>
+            <w:pPr>
+              <w:pStyle w:val="Paragraphedeliste"/>
+              <w:numPr>
+                <w:ilvl w:val="1"/>
+                <w:numId w:val="1"/>
+              </w:numPr>
+              <w:spacing w:after="0"/>
+            </w:pPr>
+            <w:r>
+              <w:t>Calendrier d’horaire (heure des sessions de travaux, vacances, etc.)</w:t>
+            </w:r>
+          </w:p>
+          <w:p>
+            <w:pPr>
+              <w:pStyle w:val="Paragraphedeliste"/>
+              <w:numPr>
+                <w:ilvl w:val="1"/>
+                <w:numId w:val="1"/>
+              </w:numPr>
+              <w:spacing w:after="0"/>
+            </w:pPr>
+            <w:r>
+              <w:t>Ajout des ressources humaines</w:t>
+            </w:r>
+          </w:p>
+          <w:p>
+            <w:pPr>
+              <w:pStyle w:val="Paragraphedeliste"/>
+              <w:numPr>
+                <w:ilvl w:val="1"/>
+                <w:numId w:val="1"/>
+              </w:numPr>
+              <w:spacing w:after="0"/>
+            </w:pPr>
+            <w:r>
+              <w:t>Ajout des étapes principales</w:t>
+            </w:r>
+          </w:p>
+        </w:tc>
+      </w:tr>
+      <w:tr>
+        <w:tblPrEx>
+          <w:tblCellMar>
+            <w:top w:w="0" w:type="dxa"/>
+            <w:bottom w:w="0" w:type="dxa"/>
+          </w:tblCellMar>
+        </w:tblPrEx>
+        <w:tc>
+          <w:tcPr>
+            <w:tcW w:w="1696" w:type="dxa"/>
+            <w:tcBorders>
+              <w:top w:val="single" w:sz="4" w:space="0" w:color="000000"/>
+              <w:left w:val="single" w:sz="4" w:space="0" w:color="000000"/>
+              <w:bottom w:val="single" w:sz="4" w:space="0" w:color="000000"/>
+              <w:right w:val="single" w:sz="4" w:space="0" w:color="000000"/>
+            </w:tcBorders>
+            <w:shd w:val="clear" w:color="auto" w:fill="auto"/>
+            <w:tcMar>
+              <w:top w:w="0" w:type="dxa"/>
+              <w:left w:w="108" w:type="dxa"/>
+              <w:bottom w:w="0" w:type="dxa"/>
+              <w:right w:w="108" w:type="dxa"/>
+            </w:tcMar>
+          </w:tcPr>
+          <w:p>
+            <w:pPr>
+              <w:spacing w:after="0"/>
+            </w:pPr>
+            <w:r>
+              <w:t>16/01/2018</w:t>
+            </w:r>
+          </w:p>
+        </w:tc>
+        <w:tc>
+          <w:tcPr>
+            <w:tcW w:w="7366" w:type="dxa"/>
+            <w:tcBorders>
+              <w:top w:val="single" w:sz="4" w:space="0" w:color="000000"/>
+              <w:left w:val="single" w:sz="4" w:space="0" w:color="000000"/>
+              <w:bottom w:val="single" w:sz="4" w:space="0" w:color="000000"/>
+              <w:right w:val="single" w:sz="4" w:space="0" w:color="000000"/>
+            </w:tcBorders>
+            <w:shd w:val="clear" w:color="auto" w:fill="auto"/>
+            <w:tcMar>
+              <w:top w:w="0" w:type="dxa"/>
+              <w:left w:w="108" w:type="dxa"/>
+              <w:bottom w:w="0" w:type="dxa"/>
+              <w:right w:w="108" w:type="dxa"/>
+            </w:tcMar>
+          </w:tcPr>
+          <w:p>
+            <w:pPr>
+              <w:pStyle w:val="Paragraphedeliste"/>
+              <w:numPr>
+                <w:ilvl w:val="0"/>
+                <w:numId w:val="1"/>
+              </w:numPr>
+              <w:spacing w:after="0"/>
+            </w:pPr>
+            <w:r>
+              <w:t>Prise de connaissance des documentations sur le capteur pluviomètre</w:t>
+            </w:r>
+          </w:p>
+          <w:p>
+            <w:pPr>
+              <w:pStyle w:val="Paragraphedeliste"/>
+              <w:numPr>
+                <w:ilvl w:val="0"/>
+                <w:numId w:val="1"/>
+              </w:numPr>
+              <w:spacing w:after="0"/>
+            </w:pPr>
+            <w:r>
+              <w:t>Reformulation du cahier des charges</w:t>
+            </w:r>
+          </w:p>
+          <w:p>
+            <w:pPr>
+              <w:pStyle w:val="Paragraphedeliste"/>
+              <w:numPr>
+                <w:ilvl w:val="0"/>
+                <w:numId w:val="1"/>
+              </w:numPr>
+              <w:spacing w:after="0"/>
+            </w:pPr>
+            <w:r>
+              <w:t>Modification de la plaquette</w:t>
+            </w:r>
+          </w:p>
+        </w:tc>
+      </w:tr>
+      <w:tr>
+        <w:tblPrEx>
+          <w:tblCellMar>
+            <w:top w:w="0" w:type="dxa"/>
+            <w:bottom w:w="0" w:type="dxa"/>
+          </w:tblCellMar>
+        </w:tblPrEx>
+        <w:tc>
+          <w:tcPr>
+            <w:tcW w:w="1696" w:type="dxa"/>
+            <w:tcBorders>
+              <w:top w:val="single" w:sz="4" w:space="0" w:color="000000"/>
+              <w:left w:val="single" w:sz="4" w:space="0" w:color="000000"/>
+              <w:bottom w:val="single" w:sz="4" w:space="0" w:color="000000"/>
+              <w:right w:val="single" w:sz="4" w:space="0" w:color="000000"/>
+            </w:tcBorders>
+            <w:shd w:val="clear" w:color="auto" w:fill="auto"/>
+            <w:tcMar>
+              <w:top w:w="0" w:type="dxa"/>
+              <w:left w:w="108" w:type="dxa"/>
+              <w:bottom w:w="0" w:type="dxa"/>
+              <w:right w:w="108" w:type="dxa"/>
+            </w:tcMar>
+          </w:tcPr>
+          <w:p>
+            <w:pPr>
+              <w:spacing w:after="0"/>
+            </w:pPr>
+            <w:r>
+              <w:t>22/01/2018</w:t>
+            </w:r>
+          </w:p>
+        </w:tc>
+        <w:tc>
+          <w:tcPr>
+            <w:tcW w:w="7366" w:type="dxa"/>
+            <w:tcBorders>
+              <w:top w:val="single" w:sz="4" w:space="0" w:color="000000"/>
+              <w:left w:val="single" w:sz="4" w:space="0" w:color="000000"/>
+              <w:bottom w:val="single" w:sz="4" w:space="0" w:color="000000"/>
+              <w:right w:val="single" w:sz="4" w:space="0" w:color="000000"/>
+            </w:tcBorders>
+            <w:shd w:val="clear" w:color="auto" w:fill="auto"/>
+            <w:tcMar>
+              <w:top w:w="0" w:type="dxa"/>
+              <w:left w:w="108" w:type="dxa"/>
+              <w:bottom w:w="0" w:type="dxa"/>
+              <w:right w:w="108" w:type="dxa"/>
+            </w:tcMar>
+          </w:tcPr>
+          <w:p>
+            <w:pPr>
+              <w:pStyle w:val="Paragraphedeliste"/>
+              <w:numPr>
+                <w:ilvl w:val="0"/>
+                <w:numId w:val="1"/>
+              </w:numPr>
+              <w:spacing w:after="0"/>
+            </w:pPr>
+            <w:r>
+              <w:t>Prise en main d’Android Studio :</w:t>
+            </w:r>
+          </w:p>
+          <w:p>
+            <w:pPr>
+              <w:pStyle w:val="Paragraphedeliste"/>
+              <w:numPr>
+                <w:ilvl w:val="1"/>
+                <w:numId w:val="1"/>
+              </w:numPr>
+              <w:spacing w:after="0"/>
+            </w:pPr>
+            <w:r>
+              <w:t>Installation</w:t>
+            </w:r>
+          </w:p>
+          <w:p>
+            <w:pPr>
+              <w:pStyle w:val="Paragraphedeliste"/>
+              <w:numPr>
+                <w:ilvl w:val="1"/>
+                <w:numId w:val="1"/>
+              </w:numPr>
+              <w:spacing w:after="0"/>
+            </w:pPr>
+            <w:r>
+              <w:t>Configuration</w:t>
+            </w:r>
+          </w:p>
+          <w:p>
+            <w:pPr>
+              <w:pStyle w:val="Paragraphedeliste"/>
+              <w:numPr>
+                <w:ilvl w:val="0"/>
+                <w:numId w:val="1"/>
+              </w:numPr>
+              <w:spacing w:after="0"/>
+            </w:pPr>
+            <w:r>
+              <w:t>Renseignement sur les protocoles de communications (ex : SSH, Sockets, PHP, etc.)</w:t>
+            </w:r>
+          </w:p>
+        </w:tc>
+      </w:tr>
+      <w:tr>
+        <w:tblPrEx>
+          <w:tblCellMar>
+            <w:top w:w="0" w:type="dxa"/>
+            <w:bottom w:w="0" w:type="dxa"/>
+          </w:tblCellMar>
+        </w:tblPrEx>
+        <w:tc>
+          <w:tcPr>
+            <w:tcW w:w="1696" w:type="dxa"/>
+            <w:tcBorders>
+              <w:top w:val="single" w:sz="4" w:space="0" w:color="000000"/>
+              <w:left w:val="single" w:sz="4" w:space="0" w:color="000000"/>
+              <w:bottom w:val="single" w:sz="4" w:space="0" w:color="000000"/>
+              <w:right w:val="single" w:sz="4" w:space="0" w:color="000000"/>
+            </w:tcBorders>
+            <w:shd w:val="clear" w:color="auto" w:fill="auto"/>
+            <w:tcMar>
+              <w:top w:w="0" w:type="dxa"/>
+              <w:left w:w="108" w:type="dxa"/>
+              <w:bottom w:w="0" w:type="dxa"/>
+              <w:right w:w="108" w:type="dxa"/>
+            </w:tcMar>
+          </w:tcPr>
+          <w:p>
+            <w:pPr>
+              <w:spacing w:after="0"/>
+            </w:pPr>
+            <w:r>
+              <w:t>23/01/2018</w:t>
+            </w:r>
+          </w:p>
+        </w:tc>
+        <w:tc>
+          <w:tcPr>
+            <w:tcW w:w="7366" w:type="dxa"/>
+            <w:tcBorders>
+              <w:top w:val="single" w:sz="4" w:space="0" w:color="000000"/>
+              <w:left w:val="single" w:sz="4" w:space="0" w:color="000000"/>
+              <w:bottom w:val="single" w:sz="4" w:space="0" w:color="000000"/>
+              <w:right w:val="single" w:sz="4" w:space="0" w:color="000000"/>
+            </w:tcBorders>
+            <w:shd w:val="clear" w:color="auto" w:fill="auto"/>
+            <w:tcMar>
+              <w:top w:w="0" w:type="dxa"/>
+              <w:left w:w="108" w:type="dxa"/>
+              <w:bottom w:w="0" w:type="dxa"/>
+              <w:right w:w="108" w:type="dxa"/>
+            </w:tcMar>
+          </w:tcPr>
+          <w:p>
+            <w:pPr>
+              <w:pStyle w:val="Paragraphedeliste"/>
+              <w:numPr>
+                <w:ilvl w:val="0"/>
+                <w:numId w:val="1"/>
+              </w:numPr>
+              <w:spacing w:after="0"/>
+            </w:pPr>
+            <w:r>
+              <w:t>Renseignement sur le protocole SSH pour la communication entre Android et Raspberry</w:t>
+            </w:r>
+          </w:p>
+          <w:p>
+            <w:pPr>
+              <w:pStyle w:val="Paragraphedeliste"/>
+              <w:numPr>
+                <w:ilvl w:val="0"/>
+                <w:numId w:val="1"/>
+              </w:numPr>
+              <w:spacing w:after="0"/>
+            </w:pPr>
+          </w:p>
+        </w:tc>
+      </w:tr>
+      <w:tr>
+        <w:tblPrEx>
+          <w:tblCellMar>
+            <w:top w:w="0" w:type="dxa"/>
+            <w:bottom w:w="0" w:type="dxa"/>
+          </w:tblCellMar>
+        </w:tblPrEx>
+        <w:tc>
+          <w:tcPr>
+            <w:tcW w:w="1696" w:type="dxa"/>
+            <w:tcBorders>
+              <w:top w:val="single" w:sz="4" w:space="0" w:color="000000"/>
+              <w:left w:val="single" w:sz="4" w:space="0" w:color="000000"/>
+              <w:bottom w:val="single" w:sz="4" w:space="0" w:color="000000"/>
+              <w:right w:val="single" w:sz="4" w:space="0" w:color="000000"/>
+            </w:tcBorders>
+            <w:shd w:val="clear" w:color="auto" w:fill="auto"/>
+            <w:tcMar>
+              <w:top w:w="0" w:type="dxa"/>
+              <w:left w:w="108" w:type="dxa"/>
+              <w:bottom w:w="0" w:type="dxa"/>
+              <w:right w:w="108" w:type="dxa"/>
+            </w:tcMar>
+          </w:tcPr>
+          <w:p>
+            <w:pPr>
+              <w:spacing w:after="0"/>
+            </w:pPr>
+          </w:p>
+        </w:tc>
+        <w:tc>
+          <w:tcPr>
+            <w:tcW w:w="7366" w:type="dxa"/>
+            <w:tcBorders>
+              <w:top w:val="single" w:sz="4" w:space="0" w:color="000000"/>
+              <w:left w:val="single" w:sz="4" w:space="0" w:color="000000"/>
+              <w:bottom w:val="single" w:sz="4" w:space="0" w:color="000000"/>
+              <w:right w:val="single" w:sz="4" w:space="0" w:color="000000"/>
+            </w:tcBorders>
+            <w:shd w:val="clear" w:color="auto" w:fill="auto"/>
+            <w:tcMar>
+              <w:top w:w="0" w:type="dxa"/>
+              <w:left w:w="108" w:type="dxa"/>
+              <w:bottom w:w="0" w:type="dxa"/>
+              <w:right w:w="108" w:type="dxa"/>
+            </w:tcMar>
+          </w:tcPr>
+          <w:p>
+            <w:pPr>
+              <w:spacing w:after="0"/>
+            </w:pPr>
+          </w:p>
+        </w:tc>
+      </w:tr>
+    </w:tbl>
+    <w:p/>
     <w:p>
       <w:bookmarkStart w:id="0" w:name="_GoBack"/>
       <w:bookmarkEnd w:id="0"/>
     </w:p>
     <w:sectPr>
       <w:pgSz w:w="11906" w:h="16838"/>
-      <w:pgMar w:top="1417" w:right="1417" w:bottom="1417" w:left="1417" w:header="708" w:footer="708" w:gutter="0"/>
-      <w:cols w:space="708"/>
-      <w:docGrid w:linePitch="360"/>
+      <w:pgMar w:top="1417" w:right="1417" w:bottom="1417" w:left="1417" w:header="720" w:footer="720" w:gutter="0"/>
+      <w:cols w:space="720"/>
     </w:sectPr>
   </w:body>
 </w:document>
+</file>
+
+<file path=word/numbering.xml><?xml version="1.0" encoding="utf-8"?>
+<w:numbering xmlns:wpc="http://schemas.microsoft.com/office/word/2010/wordprocessingCanvas" xmlns:cx="http://schemas.microsoft.com/office/drawing/2014/chartex" xmlns:cx1="http://schemas.microsoft.com/office/drawing/2015/9/8/chartex" xmlns:cx2="http://schemas.microsoft.com/office/drawing/2015/10/21/chartex" xmlns:cx3="http://schemas.microsoft.com/office/drawing/2016/5/9/chartex" xmlns:cx4="http://schemas.microsoft.com/office/drawing/2016/5/10/chartex" xmlns:cx5="http://schemas.microsoft.com/office/drawing/2016/5/11/chartex" xmlns:cx6="http://schemas.microsoft.com/office/drawing/2016/5/12/chartex" xmlns:cx7="http://schemas.microsoft.com/office/drawing/2016/5/13/chartex" xmlns:cx8="http://schemas.microsoft.com/office/drawing/2016/5/14/chartex" xmlns:mc="http://schemas.openxmlformats.org/markup-compatibility/2006" xmlns:aink="http://schemas.microsoft.com/office/drawing/2016/ink" xmlns:am3d="http://schemas.microsoft.com/office/drawing/2017/model3d" xmlns:o="urn:schemas-microsoft-com:office:office" xmlns:r="http://schemas.openxmlformats.org/officeDocument/2006/relationships" xmlns:m="http://schemas.openxmlformats.org/officeDocument/2006/math" xmlns:v="urn:schemas-microsoft-com:vml" xmlns:wp14="http://schemas.microsoft.com/office/word/2010/wordprocessingDrawing" xmlns:wp="http://schemas.openxmlformats.org/drawingml/2006/wordprocessingDrawing" xmlns:w10="urn:schemas-microsoft-com:office:word" xmlns:w="http://schemas.openxmlformats.org/wordprocessingml/2006/main" xmlns:w14="http://schemas.microsoft.com/office/word/2010/wordml" xmlns:w15="http://schemas.microsoft.com/office/word/2012/wordml" xmlns:w16cid="http://schemas.microsoft.com/office/word/2016/wordml/cid" xmlns:w16se="http://schemas.microsoft.com/office/word/2015/wordml/symex" xmlns:wpg="http://schemas.microsoft.com/office/word/2010/wordprocessingGroup" xmlns:wpi="http://schemas.microsoft.com/office/word/2010/wordprocessingInk" xmlns:wne="http://schemas.microsoft.com/office/word/2006/wordml" xmlns:wps="http://schemas.microsoft.com/office/word/2010/wordprocessingShape" mc:Ignorable="w14 w15 w16se w16cid wp14">
+  <w:abstractNum w:abstractNumId="0" w15:restartNumberingAfterBreak="0">
+    <w:nsid w:val="58D935C9"/>
+    <w:multiLevelType w:val="multilevel"/>
+    <w:tmpl w:val="26200C46"/>
+    <w:lvl w:ilvl="0">
+      <w:numFmt w:val="bullet"/>
+      <w:lvlText w:val="-"/>
+      <w:lvlJc w:val="left"/>
+      <w:pPr>
+        <w:ind w:left="720" w:hanging="360"/>
+      </w:pPr>
+      <w:rPr>
+        <w:rFonts w:ascii="Calibri" w:eastAsia="Calibri" w:hAnsi="Calibri" w:cs="Calibri"/>
+      </w:rPr>
+    </w:lvl>
+    <w:lvl w:ilvl="1">
+      <w:numFmt w:val="bullet"/>
+      <w:lvlText w:val="o"/>
+      <w:lvlJc w:val="left"/>
+      <w:pPr>
+        <w:ind w:left="1440" w:hanging="360"/>
+      </w:pPr>
+      <w:rPr>
+        <w:rFonts w:ascii="Courier New" w:hAnsi="Courier New" w:cs="Courier New"/>
+      </w:rPr>
+    </w:lvl>
+    <w:lvl w:ilvl="2">
+      <w:numFmt w:val="bullet"/>
+      <w:lvlText w:val=""/>
+      <w:lvlJc w:val="left"/>
+      <w:pPr>
+        <w:ind w:left="2160" w:hanging="360"/>
+      </w:pPr>
+      <w:rPr>
+        <w:rFonts w:ascii="Wingdings" w:hAnsi="Wingdings"/>
+      </w:rPr>
+    </w:lvl>
+    <w:lvl w:ilvl="3">
+      <w:numFmt w:val="bullet"/>
+      <w:lvlText w:val=""/>
+      <w:lvlJc w:val="left"/>
+      <w:pPr>
+        <w:ind w:left="2880" w:hanging="360"/>
+      </w:pPr>
+      <w:rPr>
+        <w:rFonts w:ascii="Symbol" w:hAnsi="Symbol"/>
+      </w:rPr>
+    </w:lvl>
+    <w:lvl w:ilvl="4">
+      <w:numFmt w:val="bullet"/>
+      <w:lvlText w:val="o"/>
+      <w:lvlJc w:val="left"/>
+      <w:pPr>
+        <w:ind w:left="3600" w:hanging="360"/>
+      </w:pPr>
+      <w:rPr>
+        <w:rFonts w:ascii="Courier New" w:hAnsi="Courier New" w:cs="Courier New"/>
+      </w:rPr>
+    </w:lvl>
+    <w:lvl w:ilvl="5">
+      <w:numFmt w:val="bullet"/>
+      <w:lvlText w:val=""/>
+      <w:lvlJc w:val="left"/>
+      <w:pPr>
+        <w:ind w:left="4320" w:hanging="360"/>
+      </w:pPr>
+      <w:rPr>
+        <w:rFonts w:ascii="Wingdings" w:hAnsi="Wingdings"/>
+      </w:rPr>
+    </w:lvl>
+    <w:lvl w:ilvl="6">
+      <w:numFmt w:val="bullet"/>
+      <w:lvlText w:val=""/>
+      <w:lvlJc w:val="left"/>
+      <w:pPr>
+        <w:ind w:left="5040" w:hanging="360"/>
+      </w:pPr>
+      <w:rPr>
+        <w:rFonts w:ascii="Symbol" w:hAnsi="Symbol"/>
+      </w:rPr>
+    </w:lvl>
+    <w:lvl w:ilvl="7">
+      <w:numFmt w:val="bullet"/>
+      <w:lvlText w:val="o"/>
+      <w:lvlJc w:val="left"/>
+      <w:pPr>
+        <w:ind w:left="5760" w:hanging="360"/>
+      </w:pPr>
+      <w:rPr>
+        <w:rFonts w:ascii="Courier New" w:hAnsi="Courier New" w:cs="Courier New"/>
+      </w:rPr>
+    </w:lvl>
+    <w:lvl w:ilvl="8">
+      <w:numFmt w:val="bullet"/>
+      <w:lvlText w:val=""/>
+      <w:lvlJc w:val="left"/>
+      <w:pPr>
+        <w:ind w:left="6480" w:hanging="360"/>
+      </w:pPr>
+      <w:rPr>
+        <w:rFonts w:ascii="Wingdings" w:hAnsi="Wingdings"/>
+      </w:rPr>
+    </w:lvl>
+  </w:abstractNum>
+  <w:num w:numId="1">
+    <w:abstractNumId w:val="0"/>
+  </w:num>
+</w:numbering>
 </file>
 
 <file path=word/styles.xml><?xml version="1.0" encoding="utf-8"?>
@@ -96,7 +769,7 @@
     <w:lsdException w:name="List Number 3" w:semiHidden="1" w:unhideWhenUsed="1"/>
     <w:lsdException w:name="List Number 4" w:semiHidden="1" w:unhideWhenUsed="1"/>
     <w:lsdException w:name="List Number 5" w:semiHidden="1" w:unhideWhenUsed="1"/>
-    <w:lsdException w:name="Title" w:uiPriority="10" w:qFormat="1"/>
+    <w:lsdException w:name="Title" w:uiPriority="0" w:qFormat="1"/>
     <w:lsdException w:name="Closing" w:semiHidden="1" w:unhideWhenUsed="1"/>
     <w:lsdException w:name="Signature" w:semiHidden="1" w:unhideWhenUsed="1"/>
     <w:lsdException w:name="Default Paragraph Font" w:semiHidden="1" w:uiPriority="1" w:unhideWhenUsed="1"/>
@@ -213,7 +886,7 @@
     <w:lsdException w:name="Medium Shading 2 Accent 1" w:uiPriority="64"/>
     <w:lsdException w:name="Medium List 1 Accent 1" w:uiPriority="65"/>
     <w:lsdException w:name="Revision" w:semiHidden="1"/>
-    <w:lsdException w:name="List Paragraph" w:uiPriority="34" w:qFormat="1"/>
+    <w:lsdException w:name="List Paragraph" w:uiPriority="0" w:qFormat="1"/>
     <w:lsdException w:name="Quote" w:uiPriority="29" w:qFormat="1"/>
     <w:lsdException w:name="Intense Quote" w:uiPriority="30" w:qFormat="1"/>
     <w:lsdException w:name="Medium List 2 Accent 1" w:uiPriority="66"/>
@@ -412,7 +1085,16 @@
   </w:latentStyles>
   <w:style w:type="paragraph" w:default="1" w:styleId="Normal">
     <w:name w:val="Normal"/>
-    <w:qFormat/>
+    <w:rsid w:val="004E3EAB"/>
+    <w:pPr>
+      <w:suppressAutoHyphens/>
+      <w:autoSpaceDN w:val="0"/>
+      <w:spacing w:line="240" w:lineRule="auto"/>
+      <w:textAlignment w:val="baseline"/>
+    </w:pPr>
+    <w:rPr>
+      <w:rFonts w:ascii="Calibri" w:eastAsia="Calibri" w:hAnsi="Calibri" w:cs="Times New Roman"/>
+    </w:rPr>
   </w:style>
   <w:style w:type="character" w:default="1" w:styleId="Policepardfaut">
     <w:name w:val="Default Paragraph Font"/>
@@ -440,6 +1122,44 @@
     <w:uiPriority w:val="99"/>
     <w:semiHidden/>
     <w:unhideWhenUsed/>
+  </w:style>
+  <w:style w:type="paragraph" w:styleId="Titre">
+    <w:name w:val="Title"/>
+    <w:basedOn w:val="Normal"/>
+    <w:next w:val="Normal"/>
+    <w:link w:val="TitreCar"/>
+    <w:rsid w:val="004E3EAB"/>
+    <w:pPr>
+      <w:spacing w:after="0"/>
+    </w:pPr>
+    <w:rPr>
+      <w:rFonts w:ascii="Calibri Light" w:eastAsia="Times New Roman" w:hAnsi="Calibri Light"/>
+      <w:spacing w:val="-10"/>
+      <w:kern w:val="3"/>
+      <w:sz w:val="56"/>
+      <w:szCs w:val="56"/>
+    </w:rPr>
+  </w:style>
+  <w:style w:type="character" w:customStyle="1" w:styleId="TitreCar">
+    <w:name w:val="Titre Car"/>
+    <w:basedOn w:val="Policepardfaut"/>
+    <w:link w:val="Titre"/>
+    <w:rsid w:val="004E3EAB"/>
+    <w:rPr>
+      <w:rFonts w:ascii="Calibri Light" w:eastAsia="Times New Roman" w:hAnsi="Calibri Light" w:cs="Times New Roman"/>
+      <w:spacing w:val="-10"/>
+      <w:kern w:val="3"/>
+      <w:sz w:val="56"/>
+      <w:szCs w:val="56"/>
+    </w:rPr>
+  </w:style>
+  <w:style w:type="paragraph" w:styleId="Paragraphedeliste">
+    <w:name w:val="List Paragraph"/>
+    <w:basedOn w:val="Normal"/>
+    <w:rsid w:val="004E3EAB"/>
+    <w:pPr>
+      <w:ind w:left="720"/>
+    </w:pPr>
   </w:style>
 </w:styles>
 </file>

</xml_diff>

<commit_message>
MAJ Gantt + Suivi
</commit_message>
<xml_diff>
--- a/suivi_perso/dylan/dylan_chesnouard_suivi_personnel.docx
+++ b/suivi_perso/dylan/dylan_chesnouard_suivi_personnel.docx
@@ -16,13 +16,8 @@
         <w:jc w:val="center"/>
       </w:pPr>
       <w:r>
-        <w:t xml:space="preserve">Dylan </w:t>
+        <w:t>Dylan Chesnouard</w:t>
       </w:r>
-      <w:proofErr w:type="spellStart"/>
-      <w:r>
-        <w:t>Chesnouard</w:t>
-      </w:r>
-      <w:proofErr w:type="spellEnd"/>
     </w:p>
     <w:p/>
     <w:tbl>
@@ -124,6 +119,7 @@
             <w:r>
               <w:rPr>
                 <w:b/>
+                <w:sz w:val="24"/>
               </w:rPr>
               <w:t>REVUE 1</w:t>
             </w:r>
@@ -197,15 +193,7 @@
               <w:spacing w:after="0"/>
             </w:pPr>
             <w:r>
-              <w:t xml:space="preserve">Création du répertoire </w:t>
-            </w:r>
-            <w:proofErr w:type="spellStart"/>
-            <w:r>
-              <w:t>Github</w:t>
-            </w:r>
-            <w:proofErr w:type="spellEnd"/>
-            <w:r>
-              <w:t> :</w:t>
+              <w:t>Création du répertoire Github :</w:t>
             </w:r>
           </w:p>
           <w:p>
@@ -597,6 +585,87 @@
             </w:r>
             <w:r>
               <w:t xml:space="preserve"> 1</w:t>
+            </w:r>
+          </w:p>
+        </w:tc>
+      </w:tr>
+      <w:tr>
+        <w:tc>
+          <w:tcPr>
+            <w:tcW w:w="1696" w:type="dxa"/>
+            <w:tcBorders>
+              <w:top w:val="single" w:sz="4" w:space="0" w:color="000000"/>
+              <w:left w:val="single" w:sz="4" w:space="0" w:color="000000"/>
+              <w:bottom w:val="single" w:sz="4" w:space="0" w:color="000000"/>
+              <w:right w:val="single" w:sz="4" w:space="0" w:color="000000"/>
+            </w:tcBorders>
+            <w:shd w:val="clear" w:color="auto" w:fill="auto"/>
+            <w:tcMar>
+              <w:top w:w="0" w:type="dxa"/>
+              <w:left w:w="108" w:type="dxa"/>
+              <w:bottom w:w="0" w:type="dxa"/>
+              <w:right w:w="108" w:type="dxa"/>
+            </w:tcMar>
+          </w:tcPr>
+          <w:p>
+            <w:pPr>
+              <w:spacing w:after="0"/>
+            </w:pPr>
+            <w:r>
+              <w:t>29/01/2018</w:t>
+            </w:r>
+          </w:p>
+        </w:tc>
+        <w:tc>
+          <w:tcPr>
+            <w:tcW w:w="7366" w:type="dxa"/>
+            <w:tcBorders>
+              <w:top w:val="single" w:sz="4" w:space="0" w:color="000000"/>
+              <w:left w:val="single" w:sz="4" w:space="0" w:color="000000"/>
+              <w:bottom w:val="single" w:sz="4" w:space="0" w:color="000000"/>
+              <w:right w:val="single" w:sz="4" w:space="0" w:color="000000"/>
+            </w:tcBorders>
+            <w:shd w:val="clear" w:color="auto" w:fill="auto"/>
+            <w:tcMar>
+              <w:top w:w="0" w:type="dxa"/>
+              <w:left w:w="108" w:type="dxa"/>
+              <w:bottom w:w="0" w:type="dxa"/>
+              <w:right w:w="108" w:type="dxa"/>
+            </w:tcMar>
+          </w:tcPr>
+          <w:p>
+            <w:pPr>
+              <w:pStyle w:val="Paragraphedeliste"/>
+              <w:numPr>
+                <w:ilvl w:val="0"/>
+                <w:numId w:val="1"/>
+              </w:numPr>
+              <w:spacing w:after="0"/>
+              <w:rPr>
+                <w:b/>
+              </w:rPr>
+            </w:pPr>
+            <w:r>
+              <w:t>Finalisation du diaporama pour la revue 1</w:t>
+            </w:r>
+          </w:p>
+          <w:p>
+            <w:pPr>
+              <w:pStyle w:val="Paragraphedeliste"/>
+              <w:numPr>
+                <w:ilvl w:val="0"/>
+                <w:numId w:val="1"/>
+              </w:numPr>
+              <w:spacing w:after="0"/>
+              <w:rPr>
+                <w:b/>
+              </w:rPr>
+            </w:pPr>
+            <w:r>
+              <w:rPr>
+                <w:b/>
+              </w:rPr>
+              <w:t>Oral revue 1</w:t>
             </w:r>
           </w:p>
         </w:tc>
@@ -631,6 +700,7 @@
             <w:r>
               <w:rPr>
                 <w:b/>
+                <w:sz w:val="24"/>
               </w:rPr>
               <w:t>REVUE 2</w:t>
             </w:r>
@@ -660,7 +730,10 @@
               <w:spacing w:after="0"/>
             </w:pPr>
             <w:r>
-              <w:t>29/01/2018</w:t>
+              <w:t>30</w:t>
+            </w:r>
+            <w:r>
+              <w:t>/01/2018</w:t>
             </w:r>
           </w:p>
         </w:tc>
@@ -690,6 +763,28 @@
               </w:numPr>
               <w:spacing w:after="0"/>
             </w:pPr>
+            <w:r>
+              <w:t>Etude sur les différentes solutions possibles </w:t>
+            </w:r>
+            <w:r>
+              <w:t xml:space="preserve">concernant </w:t>
+            </w:r>
+            <w:r>
+              <w:t>:</w:t>
+            </w:r>
+          </w:p>
+          <w:p>
+            <w:pPr>
+              <w:pStyle w:val="Paragraphedeliste"/>
+              <w:numPr>
+                <w:ilvl w:val="1"/>
+                <w:numId w:val="1"/>
+              </w:numPr>
+              <w:spacing w:after="0"/>
+            </w:pPr>
+            <w:r>
+              <w:t>Connexion Raspberry &lt;-&gt; Android &lt;-&gt; BDD</w:t>
+            </w:r>
             <w:bookmarkStart w:id="0" w:name="_GoBack"/>
             <w:bookmarkEnd w:id="0"/>
           </w:p>
@@ -717,9 +812,6 @@
             <w:pPr>
               <w:spacing w:after="0"/>
             </w:pPr>
-            <w:r>
-              <w:t>30/01/2018</w:t>
-            </w:r>
           </w:p>
         </w:tc>
         <w:tc>
@@ -768,7 +860,7 @@
   <w:abstractNum w:abstractNumId="0" w15:restartNumberingAfterBreak="0">
     <w:nsid w:val="58D935C9"/>
     <w:multiLevelType w:val="multilevel"/>
-    <w:tmpl w:val="26200C46"/>
+    <w:tmpl w:val="2370F01A"/>
     <w:lvl w:ilvl="0">
       <w:numFmt w:val="bullet"/>
       <w:lvlText w:val="-"/>
@@ -777,7 +869,7 @@
         <w:ind w:left="720" w:hanging="360"/>
       </w:pPr>
       <w:rPr>
-        <w:rFonts w:ascii="Calibri" w:eastAsia="Calibri" w:hAnsi="Calibri" w:cs="Calibri"/>
+        <w:rFonts w:ascii="Calibri" w:eastAsia="Calibri" w:hAnsi="Calibri" w:cs="Calibri" w:hint="default"/>
       </w:rPr>
     </w:lvl>
     <w:lvl w:ilvl="1">

</xml_diff>

<commit_message>
Ajout de docs pluviometre
Co-Authored-By: The Notorious B.I.G. <dylanche@users.noreply.github.com>
</commit_message>
<xml_diff>
--- a/suivi_perso/dylan/dylan_chesnouard_suivi_personnel.docx
+++ b/suivi_perso/dylan/dylan_chesnouard_suivi_personnel.docx
@@ -16,8 +16,13 @@
         <w:jc w:val="center"/>
       </w:pPr>
       <w:r>
-        <w:t>Dylan Chesnouard</w:t>
+        <w:t xml:space="preserve">Dylan </w:t>
       </w:r>
+      <w:proofErr w:type="spellStart"/>
+      <w:r>
+        <w:t>Chesnouard</w:t>
+      </w:r>
+      <w:proofErr w:type="spellEnd"/>
     </w:p>
     <w:p/>
     <w:tbl>
@@ -193,7 +198,15 @@
               <w:spacing w:after="0"/>
             </w:pPr>
             <w:r>
-              <w:t>Création du répertoire Github :</w:t>
+              <w:t xml:space="preserve">Création du répertoire </w:t>
+            </w:r>
+            <w:proofErr w:type="spellStart"/>
+            <w:r>
+              <w:t>Github</w:t>
+            </w:r>
+            <w:proofErr w:type="spellEnd"/>
+            <w:r>
+              <w:t> :</w:t>
             </w:r>
           </w:p>
           <w:p>
@@ -785,6 +798,8 @@
             <w:r>
               <w:t>Connexion Raspberry &lt;-&gt; Android &lt;-&gt; BDD</w:t>
             </w:r>
+            <w:bookmarkStart w:id="0" w:name="_GoBack"/>
+            <w:bookmarkEnd w:id="0"/>
           </w:p>
         </w:tc>
       </w:tr>
@@ -811,7 +826,10 @@
               <w:spacing w:after="0"/>
             </w:pPr>
             <w:r>
-              <w:t>31/01/2018</w:t>
+              <w:t>01/02</w:t>
+            </w:r>
+            <w:r>
+              <w:t>/2018</w:t>
             </w:r>
           </w:p>
         </w:tc>
@@ -841,8 +859,6 @@
               </w:numPr>
               <w:spacing w:after="0"/>
             </w:pPr>
-            <w:bookmarkStart w:id="0" w:name="_GoBack"/>
-            <w:bookmarkEnd w:id="0"/>
           </w:p>
         </w:tc>
       </w:tr>

</xml_diff>

<commit_message>
Ajout diagramme de cas d'utilisation commun
</commit_message>
<xml_diff>
--- a/suivi_perso/dylan/dylan_chesnouard_suivi_personnel.docx
+++ b/suivi_perso/dylan/dylan_chesnouard_suivi_personnel.docx
@@ -991,8 +991,6 @@
             <w:r>
               <w:t>Division du programme Python</w:t>
             </w:r>
-            <w:bookmarkStart w:id="0" w:name="_GoBack"/>
-            <w:bookmarkEnd w:id="0"/>
           </w:p>
         </w:tc>
       </w:tr>
@@ -1125,6 +1123,70 @@
             <w:r>
               <w:t>Réalisation du diagramme de cas d’utilisation</w:t>
             </w:r>
+          </w:p>
+        </w:tc>
+      </w:tr>
+      <w:tr>
+        <w:tc>
+          <w:tcPr>
+            <w:tcW w:w="1696" w:type="dxa"/>
+            <w:tcBorders>
+              <w:top w:val="single" w:sz="4" w:space="0" w:color="000000"/>
+              <w:left w:val="single" w:sz="4" w:space="0" w:color="000000"/>
+              <w:bottom w:val="single" w:sz="4" w:space="0" w:color="000000"/>
+              <w:right w:val="single" w:sz="4" w:space="0" w:color="000000"/>
+            </w:tcBorders>
+            <w:shd w:val="clear" w:color="auto" w:fill="auto"/>
+            <w:tcMar>
+              <w:top w:w="0" w:type="dxa"/>
+              <w:left w:w="108" w:type="dxa"/>
+              <w:bottom w:w="0" w:type="dxa"/>
+              <w:right w:w="108" w:type="dxa"/>
+            </w:tcMar>
+          </w:tcPr>
+          <w:p>
+            <w:pPr>
+              <w:spacing w:after="0"/>
+            </w:pPr>
+            <w:r>
+              <w:t>13/02/2018</w:t>
+            </w:r>
+          </w:p>
+        </w:tc>
+        <w:tc>
+          <w:tcPr>
+            <w:tcW w:w="7366" w:type="dxa"/>
+            <w:tcBorders>
+              <w:top w:val="single" w:sz="4" w:space="0" w:color="000000"/>
+              <w:left w:val="single" w:sz="4" w:space="0" w:color="000000"/>
+              <w:bottom w:val="single" w:sz="4" w:space="0" w:color="000000"/>
+              <w:right w:val="single" w:sz="4" w:space="0" w:color="000000"/>
+            </w:tcBorders>
+            <w:shd w:val="clear" w:color="auto" w:fill="auto"/>
+            <w:tcMar>
+              <w:top w:w="0" w:type="dxa"/>
+              <w:left w:w="108" w:type="dxa"/>
+              <w:bottom w:w="0" w:type="dxa"/>
+              <w:right w:w="108" w:type="dxa"/>
+            </w:tcMar>
+          </w:tcPr>
+          <w:p>
+            <w:pPr>
+              <w:pStyle w:val="Paragraphedeliste"/>
+              <w:numPr>
+                <w:ilvl w:val="0"/>
+                <w:numId w:val="1"/>
+              </w:numPr>
+              <w:spacing w:after="0"/>
+            </w:pPr>
+            <w:r>
+              <w:t xml:space="preserve">Réalisation </w:t>
+            </w:r>
+            <w:r>
+              <w:t>du diagramme de cas d’utilisation commun</w:t>
+            </w:r>
+            <w:bookmarkStart w:id="0" w:name="_GoBack"/>
+            <w:bookmarkEnd w:id="0"/>
           </w:p>
         </w:tc>
       </w:tr>

</xml_diff>

<commit_message>
Ajout doc+ maj suivi perso
</commit_message>
<xml_diff>
--- a/suivi_perso/dylan/dylan_chesnouard_suivi_personnel.docx
+++ b/suivi_perso/dylan/dylan_chesnouard_suivi_personnel.docx
@@ -16,13 +16,8 @@
         <w:jc w:val="center"/>
       </w:pPr>
       <w:r>
-        <w:t xml:space="preserve">Dylan </w:t>
+        <w:t>Dylan Chesnouard</w:t>
       </w:r>
-      <w:proofErr w:type="spellStart"/>
-      <w:r>
-        <w:t>Chesnouard</w:t>
-      </w:r>
-      <w:proofErr w:type="spellEnd"/>
     </w:p>
     <w:p/>
     <w:tbl>
@@ -198,15 +193,7 @@
               <w:spacing w:after="0"/>
             </w:pPr>
             <w:r>
-              <w:t xml:space="preserve">Création du répertoire </w:t>
-            </w:r>
-            <w:proofErr w:type="spellStart"/>
-            <w:r>
-              <w:t>Github</w:t>
-            </w:r>
-            <w:proofErr w:type="spellEnd"/>
-            <w:r>
-              <w:t> :</w:t>
+              <w:t>Création du répertoire Github :</w:t>
             </w:r>
           </w:p>
           <w:p>
@@ -1209,36 +1196,20 @@
               <w:spacing w:after="0"/>
             </w:pPr>
             <w:r>
-              <w:t>Réunion de groupe pour parler de la contrainte (*</w:t>
-            </w:r>
-            <w:proofErr w:type="spellStart"/>
-            <w:r>
-              <w:t>ContE</w:t>
-            </w:r>
-            <w:proofErr w:type="spellEnd"/>
-            <w:r>
-              <w:t>)</w:t>
-            </w:r>
-          </w:p>
-          <w:p>
-            <w:pPr>
-              <w:pStyle w:val="Paragraphedeliste"/>
-              <w:numPr>
-                <w:ilvl w:val="0"/>
-                <w:numId w:val="1"/>
-              </w:numPr>
-              <w:spacing w:after="0"/>
-            </w:pPr>
-            <w:r>
-              <w:t>Préparation de la mallette (</w:t>
-            </w:r>
-            <w:proofErr w:type="spellStart"/>
-            <w:r>
-              <w:t>materiels</w:t>
-            </w:r>
-            <w:proofErr w:type="spellEnd"/>
-            <w:r>
-              <w:t>)</w:t>
+              <w:t>Réunion de groupe pour parler de la contrainte (*ContE)</w:t>
+            </w:r>
+          </w:p>
+          <w:p>
+            <w:pPr>
+              <w:pStyle w:val="Paragraphedeliste"/>
+              <w:numPr>
+                <w:ilvl w:val="0"/>
+                <w:numId w:val="1"/>
+              </w:numPr>
+              <w:spacing w:after="0"/>
+            </w:pPr>
+            <w:r>
+              <w:t>Préparation de la mallette (materiels)</w:t>
             </w:r>
           </w:p>
           <w:p>
@@ -1350,21 +1321,47 @@
           <w:tcPr>
             <w:tcW w:w="1696" w:type="dxa"/>
           </w:tcPr>
-          <w:p/>
+          <w:p>
+            <w:r>
+              <w:t>19/02/2018</w:t>
+            </w:r>
+          </w:p>
         </w:tc>
         <w:tc>
           <w:tcPr>
             <w:tcW w:w="7366" w:type="dxa"/>
           </w:tcPr>
-          <w:p/>
+          <w:p>
+            <w:pPr>
+              <w:pStyle w:val="Paragraphedeliste"/>
+              <w:numPr>
+                <w:ilvl w:val="0"/>
+                <w:numId w:val="1"/>
+              </w:numPr>
+            </w:pPr>
+            <w:r>
+              <w:t>Etude sur le schéma de câblage, et le fonctionnement du pluviomètre</w:t>
+            </w:r>
+            <w:r>
+              <w:t xml:space="preserve">, ouvert/fermé </w:t>
+            </w:r>
+            <w:bookmarkStart w:id="0" w:name="_GoBack"/>
+            <w:bookmarkEnd w:id="0"/>
+            <w:r>
+              <w:t>(</w:t>
+            </w:r>
+            <w:r>
+              <w:t>vu</w:t>
+            </w:r>
+            <w:r>
+              <w:t xml:space="preserve"> avec M. Dugast)</w:t>
+            </w:r>
+          </w:p>
         </w:tc>
       </w:tr>
     </w:tbl>
     <w:p/>
-    <w:p>
-      <w:bookmarkStart w:id="0" w:name="_GoBack"/>
-      <w:bookmarkEnd w:id="0"/>
-    </w:p>
+    <w:p/>
     <w:sectPr>
       <w:pgSz w:w="11906" w:h="16838"/>
       <w:pgMar w:top="1417" w:right="1417" w:bottom="1417" w:left="1417" w:header="720" w:footer="720" w:gutter="0"/>

</xml_diff>

<commit_message>
MAJ liens + Suivi perso
</commit_message>
<xml_diff>
--- a/suivi_perso/dylan/dylan_chesnouard_suivi_personnel.docx
+++ b/suivi_perso/dylan/dylan_chesnouard_suivi_personnel.docx
@@ -16,8 +16,13 @@
         <w:jc w:val="center"/>
       </w:pPr>
       <w:r>
-        <w:t>Dylan Chesnouard</w:t>
+        <w:t xml:space="preserve">Dylan </w:t>
       </w:r>
+      <w:proofErr w:type="spellStart"/>
+      <w:r>
+        <w:t>Chesnouard</w:t>
+      </w:r>
+      <w:proofErr w:type="spellEnd"/>
     </w:p>
     <w:p/>
     <w:tbl>
@@ -193,7 +198,15 @@
               <w:spacing w:after="0"/>
             </w:pPr>
             <w:r>
-              <w:t>Création du répertoire Github :</w:t>
+              <w:t xml:space="preserve">Création du répertoire </w:t>
+            </w:r>
+            <w:proofErr w:type="spellStart"/>
+            <w:r>
+              <w:t>Github</w:t>
+            </w:r>
+            <w:proofErr w:type="spellEnd"/>
+            <w:r>
+              <w:t> :</w:t>
             </w:r>
           </w:p>
           <w:p>
@@ -1196,20 +1209,36 @@
               <w:spacing w:after="0"/>
             </w:pPr>
             <w:r>
-              <w:t>Réunion de groupe pour parler de la contrainte (*ContE)</w:t>
-            </w:r>
-          </w:p>
-          <w:p>
-            <w:pPr>
-              <w:pStyle w:val="Paragraphedeliste"/>
-              <w:numPr>
-                <w:ilvl w:val="0"/>
-                <w:numId w:val="1"/>
-              </w:numPr>
-              <w:spacing w:after="0"/>
-            </w:pPr>
-            <w:r>
-              <w:t>Préparation de la mallette (materiels)</w:t>
+              <w:t>Réunion de groupe pour parler de la contrainte (*</w:t>
+            </w:r>
+            <w:proofErr w:type="spellStart"/>
+            <w:r>
+              <w:t>ContE</w:t>
+            </w:r>
+            <w:proofErr w:type="spellEnd"/>
+            <w:r>
+              <w:t>)</w:t>
+            </w:r>
+          </w:p>
+          <w:p>
+            <w:pPr>
+              <w:pStyle w:val="Paragraphedeliste"/>
+              <w:numPr>
+                <w:ilvl w:val="0"/>
+                <w:numId w:val="1"/>
+              </w:numPr>
+              <w:spacing w:after="0"/>
+            </w:pPr>
+            <w:r>
+              <w:t>Préparation de la mallette (</w:t>
+            </w:r>
+            <w:proofErr w:type="spellStart"/>
+            <w:r>
+              <w:t>materiels</w:t>
+            </w:r>
+            <w:proofErr w:type="spellEnd"/>
+            <w:r>
+              <w:t>)</w:t>
             </w:r>
           </w:p>
           <w:p>
@@ -1352,7 +1381,15 @@
               <w:t>vu</w:t>
             </w:r>
             <w:r>
-              <w:t xml:space="preserve"> avec M. Dugast)</w:t>
+              <w:t xml:space="preserve"> avec M. </w:t>
+            </w:r>
+            <w:proofErr w:type="spellStart"/>
+            <w:r>
+              <w:t>Dugast</w:t>
+            </w:r>
+            <w:proofErr w:type="spellEnd"/>
+            <w:r>
+              <w:t>)</w:t>
             </w:r>
           </w:p>
         </w:tc>
@@ -1383,8 +1420,38 @@
             <w:r>
               <w:t>Elaboration du fichier commun</w:t>
             </w:r>
+          </w:p>
+          <w:p>
+            <w:pPr>
+              <w:pStyle w:val="Paragraphedeliste"/>
+              <w:numPr>
+                <w:ilvl w:val="0"/>
+                <w:numId w:val="1"/>
+              </w:numPr>
+            </w:pPr>
+            <w:proofErr w:type="spellStart"/>
+            <w:r>
+              <w:t>Schema</w:t>
+            </w:r>
+            <w:proofErr w:type="spellEnd"/>
+            <w:r>
+              <w:t xml:space="preserve"> de </w:t>
+            </w:r>
+            <w:proofErr w:type="spellStart"/>
+            <w:r>
+              <w:t>cablage</w:t>
+            </w:r>
+            <w:proofErr w:type="spellEnd"/>
+            <w:r>
+              <w:t xml:space="preserve"> </w:t>
+            </w:r>
+            <w:proofErr w:type="spellStart"/>
+            <w:r>
+              <w:t>pluviometre</w:t>
+            </w:r>
             <w:bookmarkStart w:id="0" w:name="_GoBack"/>
             <w:bookmarkEnd w:id="0"/>
+            <w:proofErr w:type="spellEnd"/>
           </w:p>
         </w:tc>
       </w:tr>

</xml_diff>